<commit_message>
Added output image to the file
</commit_message>
<xml_diff>
--- a/FilePermission_Tasks.docx
+++ b/FilePermission_Tasks.docx
@@ -4,6 +4,23 @@
   <w:body>
     <w:p>
       <w:pPr>
+        <w:ind w:left="720" w:firstLine="720"/>
+        <w:rPr>
+          <w:sz w:val="36"/>
+          <w:szCs w:val="36"/>
+        </w:rPr>
+      </w:pPr>
+      <w:r>
+        <w:rPr>
+          <w:sz w:val="36"/>
+          <w:szCs w:val="36"/>
+        </w:rPr>
+        <w:t>File Permission Tasks</w:t>
+      </w:r>
+    </w:p>
+    <w:p/>
+    <w:p>
+      <w:pPr>
         <w:rPr>
           <w:lang w:val="en-US"/>
         </w:rPr>
@@ -19,6 +36,7 @@
       <w:pPr>
         <w:rPr>
           <w:b/>
+          <w:i/>
           <w:lang w:val="en-US"/>
         </w:rPr>
       </w:pPr>
@@ -32,26 +50,334 @@
       <w:r>
         <w:rPr>
           <w:b/>
+          <w:i/>
           <w:lang w:val="en-US"/>
         </w:rPr>
         <w:t>touch Demo.txt</w:t>
-      </w:r>
-    </w:p>
-    <w:p>
-      <w:pPr>
-        <w:rPr>
-          <w:lang w:val="en-US"/>
-        </w:rPr>
-      </w:pPr>
-      <w:r>
-        <w:rPr>
-          <w:b/>
-          <w:lang w:val="en-US"/>
-        </w:rPr>
-        <w:t xml:space="preserve">Step 2: </w:t>
       </w:r>
       <w:bookmarkStart w:id="0" w:name="_GoBack"/>
       <w:bookmarkEnd w:id="0"/>
+    </w:p>
+    <w:p>
+      <w:pPr>
+        <w:rPr>
+          <w:b/>
+          <w:lang w:val="en-US"/>
+        </w:rPr>
+      </w:pPr>
+    </w:p>
+    <w:p>
+      <w:pPr>
+        <w:rPr>
+          <w:lang w:val="en-US"/>
+        </w:rPr>
+      </w:pPr>
+      <w:r>
+        <w:rPr>
+          <w:lang w:val="en-US"/>
+        </w:rPr>
+        <w:t xml:space="preserve">Step 2: </w:t>
+      </w:r>
+      <w:r>
+        <w:rPr>
+          <w:lang w:val="en-US"/>
+        </w:rPr>
+        <w:t>Change file permission</w:t>
+      </w:r>
+    </w:p>
+    <w:p>
+      <w:pPr>
+        <w:rPr>
+          <w:b/>
+          <w:i/>
+          <w:lang w:val="en-US"/>
+        </w:rPr>
+      </w:pPr>
+      <w:r>
+        <w:rPr>
+          <w:b/>
+          <w:lang w:val="en-US"/>
+        </w:rPr>
+        <w:tab/>
+      </w:r>
+      <w:r>
+        <w:rPr>
+          <w:lang w:val="en-US"/>
+        </w:rPr>
+        <w:t>Command Used</w:t>
+      </w:r>
+      <w:r>
+        <w:rPr>
+          <w:b/>
+          <w:lang w:val="en-US"/>
+        </w:rPr>
+        <w:t xml:space="preserve">: </w:t>
+      </w:r>
+      <w:proofErr w:type="spellStart"/>
+      <w:r>
+        <w:rPr>
+          <w:b/>
+          <w:i/>
+          <w:lang w:val="en-US"/>
+        </w:rPr>
+        <w:t>chmod</w:t>
+      </w:r>
+      <w:proofErr w:type="spellEnd"/>
+      <w:r>
+        <w:rPr>
+          <w:b/>
+          <w:i/>
+          <w:lang w:val="en-US"/>
+        </w:rPr>
+        <w:t xml:space="preserve"> 764 Demo.txt</w:t>
+      </w:r>
+    </w:p>
+    <w:p>
+      <w:pPr>
+        <w:ind w:left="720"/>
+        <w:rPr>
+          <w:lang w:val="en-US"/>
+        </w:rPr>
+      </w:pPr>
+      <w:r>
+        <w:rPr>
+          <w:lang w:val="en-US"/>
+        </w:rPr>
+        <w:t>Here's what 764 means:</w:t>
+      </w:r>
+    </w:p>
+    <w:p>
+      <w:pPr>
+        <w:ind w:left="1440"/>
+        <w:rPr>
+          <w:lang w:val="en-US"/>
+        </w:rPr>
+      </w:pPr>
+      <w:r>
+        <w:rPr>
+          <w:lang w:val="en-US"/>
+        </w:rPr>
+        <w:t>7 for the owner: Read (4), Write (2), and Execute (1) permis</w:t>
+      </w:r>
+      <w:r>
+        <w:rPr>
+          <w:lang w:val="en-US"/>
+        </w:rPr>
+        <w:t>sions (4+2+1=7).</w:t>
+      </w:r>
+    </w:p>
+    <w:p>
+      <w:pPr>
+        <w:ind w:left="1440"/>
+        <w:rPr>
+          <w:lang w:val="en-US"/>
+        </w:rPr>
+      </w:pPr>
+      <w:r>
+        <w:rPr>
+          <w:lang w:val="en-US"/>
+        </w:rPr>
+        <w:t>6 for the group: Read (4) and</w:t>
+      </w:r>
+      <w:r>
+        <w:rPr>
+          <w:lang w:val="en-US"/>
+        </w:rPr>
+        <w:t xml:space="preserve"> Write (2) permissions (4+2=6).</w:t>
+      </w:r>
+    </w:p>
+    <w:p>
+      <w:pPr>
+        <w:ind w:left="1440"/>
+        <w:rPr>
+          <w:lang w:val="en-US"/>
+        </w:rPr>
+      </w:pPr>
+      <w:r>
+        <w:rPr>
+          <w:lang w:val="en-US"/>
+        </w:rPr>
+        <w:t>4 for others (any user): Read (4) permission.</w:t>
+      </w:r>
+    </w:p>
+    <w:p>
+      <w:pPr>
+        <w:rPr>
+          <w:lang w:val="en-US"/>
+        </w:rPr>
+      </w:pPr>
+      <w:r>
+        <w:rPr>
+          <w:lang w:val="en-US"/>
+        </w:rPr>
+        <w:t>Step 3: Check whether file permission changed</w:t>
+      </w:r>
+    </w:p>
+    <w:p>
+      <w:pPr>
+        <w:rPr>
+          <w:b/>
+          <w:lang w:val="en-US"/>
+        </w:rPr>
+      </w:pPr>
+      <w:r>
+        <w:rPr>
+          <w:lang w:val="en-US"/>
+        </w:rPr>
+        <w:tab/>
+        <w:t>Command</w:t>
+      </w:r>
+      <w:r>
+        <w:rPr>
+          <w:b/>
+          <w:lang w:val="en-US"/>
+        </w:rPr>
+        <w:t xml:space="preserve">: </w:t>
+      </w:r>
+      <w:proofErr w:type="spellStart"/>
+      <w:r>
+        <w:rPr>
+          <w:b/>
+          <w:lang w:val="en-US"/>
+        </w:rPr>
+        <w:t>ls</w:t>
+      </w:r>
+      <w:proofErr w:type="spellEnd"/>
+      <w:r>
+        <w:rPr>
+          <w:b/>
+          <w:lang w:val="en-US"/>
+        </w:rPr>
+        <w:t xml:space="preserve"> </w:t>
+      </w:r>
+      <w:r>
+        <w:rPr>
+          <w:b/>
+          <w:lang w:val="en-US"/>
+        </w:rPr>
+        <w:t>–</w:t>
+      </w:r>
+      <w:r>
+        <w:rPr>
+          <w:b/>
+          <w:lang w:val="en-US"/>
+        </w:rPr>
+        <w:t>l</w:t>
+      </w:r>
+    </w:p>
+    <w:p>
+      <w:pPr>
+        <w:rPr>
+          <w:b/>
+          <w:lang w:val="en-US"/>
+        </w:rPr>
+      </w:pPr>
+      <w:r>
+        <w:rPr>
+          <w:b/>
+          <w:lang w:val="en-US"/>
+        </w:rPr>
+        <w:tab/>
+      </w:r>
+      <w:proofErr w:type="gramStart"/>
+      <w:r>
+        <w:rPr>
+          <w:lang w:val="en-US"/>
+        </w:rPr>
+        <w:t>Result</w:t>
+      </w:r>
+      <w:r>
+        <w:rPr>
+          <w:b/>
+          <w:lang w:val="en-US"/>
+        </w:rPr>
+        <w:t xml:space="preserve"> :</w:t>
+      </w:r>
+      <w:proofErr w:type="gramEnd"/>
+      <w:r>
+        <w:rPr>
+          <w:b/>
+          <w:lang w:val="en-US"/>
+        </w:rPr>
+        <w:t xml:space="preserve"> -</w:t>
+      </w:r>
+      <w:proofErr w:type="spellStart"/>
+      <w:r>
+        <w:rPr>
+          <w:b/>
+          <w:lang w:val="en-US"/>
+        </w:rPr>
+        <w:t>rwxrw</w:t>
+      </w:r>
+      <w:proofErr w:type="spellEnd"/>
+      <w:r>
+        <w:rPr>
+          <w:b/>
+          <w:lang w:val="en-US"/>
+        </w:rPr>
+        <w:t>-r--</w:t>
+      </w:r>
+    </w:p>
+    <w:p>
+      <w:pPr>
+        <w:rPr>
+          <w:lang w:val="en-US"/>
+        </w:rPr>
+      </w:pPr>
+      <w:r>
+        <w:rPr>
+          <w:lang w:val="en-US"/>
+        </w:rPr>
+        <w:t>Below image shows the screenshot for the same using Windows WSL Ubuntu platform</w:t>
+      </w:r>
+    </w:p>
+    <w:p>
+      <w:pPr>
+        <w:rPr>
+          <w:lang w:val="en-US"/>
+        </w:rPr>
+      </w:pPr>
+      <w:r>
+        <w:rPr>
+          <w:noProof/>
+          <w:lang w:eastAsia="en-IN"/>
+        </w:rPr>
+        <w:drawing>
+          <wp:inline distT="0" distB="0" distL="0" distR="0" wp14:anchorId="55EDFEBF" wp14:editId="46A3F2B3">
+            <wp:extent cx="5731510" cy="1778000"/>
+            <wp:effectExtent l="0" t="0" r="2540" b="0"/>
+            <wp:docPr id="1" name="Picture 1"/>
+            <wp:cNvGraphicFramePr>
+              <a:graphicFrameLocks xmlns:a="http://schemas.openxmlformats.org/drawingml/2006/main" noChangeAspect="1"/>
+            </wp:cNvGraphicFramePr>
+            <a:graphic xmlns:a="http://schemas.openxmlformats.org/drawingml/2006/main">
+              <a:graphicData uri="http://schemas.openxmlformats.org/drawingml/2006/picture">
+                <pic:pic xmlns:pic="http://schemas.openxmlformats.org/drawingml/2006/picture">
+                  <pic:nvPicPr>
+                    <pic:cNvPr id="1" name=""/>
+                    <pic:cNvPicPr/>
+                  </pic:nvPicPr>
+                  <pic:blipFill>
+                    <a:blip r:embed="rId4"/>
+                    <a:stretch>
+                      <a:fillRect/>
+                    </a:stretch>
+                  </pic:blipFill>
+                  <pic:spPr>
+                    <a:xfrm>
+                      <a:off x="0" y="0"/>
+                      <a:ext cx="5731510" cy="1778000"/>
+                    </a:xfrm>
+                    <a:prstGeom prst="rect">
+                      <a:avLst/>
+                    </a:prstGeom>
+                  </pic:spPr>
+                </pic:pic>
+              </a:graphicData>
+            </a:graphic>
+          </wp:inline>
+        </w:drawing>
+      </w:r>
     </w:p>
     <w:sectPr>
       <w:pgSz w:w="11906" w:h="16838"/>
@@ -457,6 +783,27 @@
     <w:name w:val="Normal"/>
     <w:qFormat/>
   </w:style>
+  <w:style w:type="paragraph" w:styleId="Heading1">
+    <w:name w:val="heading 1"/>
+    <w:basedOn w:val="Normal"/>
+    <w:next w:val="Normal"/>
+    <w:link w:val="Heading1Char"/>
+    <w:uiPriority w:val="9"/>
+    <w:qFormat/>
+    <w:rsid w:val="00A26CF1"/>
+    <w:pPr>
+      <w:keepNext/>
+      <w:keepLines/>
+      <w:spacing w:before="240" w:after="0"/>
+      <w:outlineLvl w:val="0"/>
+    </w:pPr>
+    <w:rPr>
+      <w:rFonts w:asciiTheme="majorHAnsi" w:eastAsiaTheme="majorEastAsia" w:hAnsiTheme="majorHAnsi" w:cstheme="majorBidi"/>
+      <w:color w:val="2E74B5" w:themeColor="accent1" w:themeShade="BF"/>
+      <w:sz w:val="32"/>
+      <w:szCs w:val="32"/>
+    </w:rPr>
+  </w:style>
   <w:style w:type="character" w:default="1" w:styleId="DefaultParagraphFont">
     <w:name w:val="Default Paragraph Font"/>
     <w:uiPriority w:val="1"/>
@@ -483,6 +830,19 @@
     <w:uiPriority w:val="99"/>
     <w:semiHidden/>
     <w:unhideWhenUsed/>
+  </w:style>
+  <w:style w:type="character" w:customStyle="1" w:styleId="Heading1Char">
+    <w:name w:val="Heading 1 Char"/>
+    <w:basedOn w:val="DefaultParagraphFont"/>
+    <w:link w:val="Heading1"/>
+    <w:uiPriority w:val="9"/>
+    <w:rsid w:val="00A26CF1"/>
+    <w:rPr>
+      <w:rFonts w:asciiTheme="majorHAnsi" w:eastAsiaTheme="majorEastAsia" w:hAnsiTheme="majorHAnsi" w:cstheme="majorBidi"/>
+      <w:color w:val="2E74B5" w:themeColor="accent1" w:themeShade="BF"/>
+      <w:sz w:val="32"/>
+      <w:szCs w:val="32"/>
+    </w:rPr>
   </w:style>
 </w:styles>
 </file>

</xml_diff>